<commit_message>
Update Lab1 with submission and MSDN info.
</commit_message>
<xml_diff>
--- a/Labs/User interface design in CSharp - Lab 1.docx
+++ b/Labs/User interface design in CSharp - Lab 1.docx
@@ -106,7 +106,13 @@
     </w:p>
     <w:p>
       <w:r>
-        <w:t>You’ll need to install Visual Studio (2012 Ultimate was used to create this lab) from DreamSpark.</w:t>
+        <w:t xml:space="preserve">You’ll need to install Visual Studio (2012 Ultimate was used to create this lab) from </w:t>
+      </w:r>
+      <w:r>
+        <w:t>the MSDN/DreamSpark service on ANGEL’s RosePortal</w:t>
+      </w:r>
+      <w:r>
+        <w:t>.</w:t>
       </w:r>
     </w:p>
     <w:p>
@@ -131,7 +137,12 @@
         <w:t xml:space="preserve"> questions</w:t>
       </w:r>
       <w:r>
-        <w:t xml:space="preserve"> in this lab as a .docx or .pdf to the appropriate Moodle submission form.</w:t>
+        <w:t xml:space="preserve"> in this lab as a </w:t>
+      </w:r>
+      <w:bookmarkStart w:id="0" w:name="_GoBack"/>
+      <w:bookmarkEnd w:id="0"/>
+      <w:r>
+        <w:t>.pdf to the appropriate Moodle submission form.</w:t>
       </w:r>
       <w:r>
         <w:t xml:space="preserve"> </w:t>
@@ -383,8 +394,6 @@
       <w:r>
         <w:t xml:space="preserve"> XAML is an XML-based language that describes the visual look of your applications.</w:t>
       </w:r>
-      <w:bookmarkStart w:id="0" w:name="_GoBack"/>
-      <w:bookmarkEnd w:id="0"/>
       <w:r>
         <w:t xml:space="preserve"> You can modify your layout here and watch what happens in the XAML, or simply click controls you want to find in the XAML. Later on, you’ll see the true power of the design pane when we begin data binding.</w:t>
       </w:r>

</xml_diff>

<commit_message>
Add Lab2 and some code cleanup.
</commit_message>
<xml_diff>
--- a/Labs/User interface design in CSharp - Lab 1.docx
+++ b/Labs/User interface design in CSharp - Lab 1.docx
@@ -15,8 +15,13 @@
         <w:pStyle w:val="Subtitle"/>
         <w:jc w:val="center"/>
       </w:pPr>
-      <w:r>
-        <w:t>in C#, with Windows Presentation Foundation (WPF)</w:t>
+      <w:proofErr w:type="gramStart"/>
+      <w:r>
+        <w:t>in</w:t>
+      </w:r>
+      <w:proofErr w:type="gramEnd"/>
+      <w:r>
+        <w:t xml:space="preserve"> C#, with Windows Presentation Foundation (WPF)</w:t>
       </w:r>
     </w:p>
     <w:p>
@@ -109,8 +114,21 @@
         <w:t xml:space="preserve">You’ll need to install Visual Studio (2012 Ultimate was used to create this lab) from </w:t>
       </w:r>
       <w:r>
-        <w:t>the MSDN/DreamSpark service on ANGEL’s RosePortal</w:t>
-      </w:r>
+        <w:t>the MSDN/</w:t>
+      </w:r>
+      <w:proofErr w:type="spellStart"/>
+      <w:r>
+        <w:t>DreamSpark</w:t>
+      </w:r>
+      <w:proofErr w:type="spellEnd"/>
+      <w:r>
+        <w:t xml:space="preserve"> service on ANGEL’s </w:t>
+      </w:r>
+      <w:proofErr w:type="spellStart"/>
+      <w:r>
+        <w:t>RosePortal</w:t>
+      </w:r>
+      <w:proofErr w:type="spellEnd"/>
       <w:r>
         <w:t>.</w:t>
       </w:r>
@@ -139,8 +157,6 @@
       <w:r>
         <w:t xml:space="preserve"> in this lab as a </w:t>
       </w:r>
-      <w:bookmarkStart w:id="0" w:name="_GoBack"/>
-      <w:bookmarkEnd w:id="0"/>
       <w:r>
         <w:t>.pdf to the appropriate Moodle submission form.</w:t>
       </w:r>
@@ -219,7 +235,15 @@
         <w:t>Give your application</w:t>
       </w:r>
       <w:r>
-        <w:t xml:space="preserve"> the name MyTVCompanion and choose a location </w:t>
+        <w:t xml:space="preserve"> the name </w:t>
+      </w:r>
+      <w:proofErr w:type="spellStart"/>
+      <w:r>
+        <w:t>MyTVCompanion</w:t>
+      </w:r>
+      <w:proofErr w:type="spellEnd"/>
+      <w:r>
+        <w:t xml:space="preserve"> and choose a location </w:t>
       </w:r>
       <w:r>
         <w:t>for your source code.</w:t>
@@ -406,7 +430,15 @@
         <w:t xml:space="preserve">Code window: </w:t>
       </w:r>
       <w:r>
-        <w:t>Pretty self-explanatory. Make sure you use IntelliSense (start typing or press Ctrl+Space) as much as possible – XAML should practically write itself.</w:t>
+        <w:t xml:space="preserve">Pretty self-explanatory. Make sure you use IntelliSense (start typing or press </w:t>
+      </w:r>
+      <w:proofErr w:type="spellStart"/>
+      <w:r>
+        <w:t>Ctrl+Space</w:t>
+      </w:r>
+      <w:proofErr w:type="spellEnd"/>
+      <w:r>
+        <w:t>) as much as possible – XAML should practically write itself.</w:t>
       </w:r>
     </w:p>
     <w:p>
@@ -618,7 +650,15 @@
         </w:numPr>
       </w:pPr>
       <w:r>
-        <w:t>Add a new StackPanel to the new left column by dragging it from the Toolbox.</w:t>
+        <w:t xml:space="preserve">Add a new </w:t>
+      </w:r>
+      <w:proofErr w:type="spellStart"/>
+      <w:r>
+        <w:t>StackPanel</w:t>
+      </w:r>
+      <w:proofErr w:type="spellEnd"/>
+      <w:r>
+        <w:t xml:space="preserve"> to the new left column by dragging it from the Toolbox.</w:t>
       </w:r>
     </w:p>
     <w:p>
@@ -631,7 +671,23 @@
       </w:pPr>
       <w:r>
         <w:lastRenderedPageBreak/>
-        <w:t>Position your StackPanel in the top-left of the new column. When you’ve dropped it, grab the bottom diagonal resize handle and expand the StackPanel to fit the column.</w:t>
+        <w:t xml:space="preserve">Position your </w:t>
+      </w:r>
+      <w:proofErr w:type="spellStart"/>
+      <w:r>
+        <w:t>StackPanel</w:t>
+      </w:r>
+      <w:proofErr w:type="spellEnd"/>
+      <w:r>
+        <w:t xml:space="preserve"> in the top-left of the new column. When you’ve dropped it, grab the bottom diagonal resize handle and expand the </w:t>
+      </w:r>
+      <w:proofErr w:type="spellStart"/>
+      <w:r>
+        <w:t>StackPanel</w:t>
+      </w:r>
+      <w:proofErr w:type="spellEnd"/>
+      <w:r>
+        <w:t xml:space="preserve"> to fit the column.</w:t>
       </w:r>
     </w:p>
     <w:p>
@@ -643,7 +699,15 @@
         </w:numPr>
       </w:pPr>
       <w:r>
-        <w:t>Add a new Label to the StackPanel by dragging it from the Toolbox.</w:t>
+        <w:t xml:space="preserve">Add a new Label to the </w:t>
+      </w:r>
+      <w:proofErr w:type="spellStart"/>
+      <w:r>
+        <w:t>StackPanel</w:t>
+      </w:r>
+      <w:proofErr w:type="spellEnd"/>
+      <w:r>
+        <w:t xml:space="preserve"> by dragging it from the Toolbox.</w:t>
       </w:r>
     </w:p>
     <w:p>
@@ -655,10 +719,23 @@
         </w:numPr>
       </w:pPr>
       <w:r>
-        <w:t xml:space="preserve">Add a new ListView to the </w:t>
-      </w:r>
-      <w:r>
-        <w:t xml:space="preserve">StackPanel </w:t>
+        <w:t xml:space="preserve">Add a new </w:t>
+      </w:r>
+      <w:proofErr w:type="spellStart"/>
+      <w:r>
+        <w:t>ListView</w:t>
+      </w:r>
+      <w:proofErr w:type="spellEnd"/>
+      <w:r>
+        <w:t xml:space="preserve"> to the </w:t>
+      </w:r>
+      <w:proofErr w:type="spellStart"/>
+      <w:r>
+        <w:t>StackPanel</w:t>
+      </w:r>
+      <w:proofErr w:type="spellEnd"/>
+      <w:r>
+        <w:t xml:space="preserve"> </w:t>
       </w:r>
       <w:r>
         <w:t xml:space="preserve">by dragging it from the Toolbox. </w:t>
@@ -940,6 +1017,7 @@
                               </w:rPr>
                               <w:t>&lt;</w:t>
                             </w:r>
+                            <w:proofErr w:type="spellStart"/>
                             <w:r>
                               <w:rPr>
                                 <w:rFonts w:ascii="Consolas" w:hAnsi="Consolas" w:cs="Consolas"/>
@@ -951,6 +1029,7 @@
                               </w:rPr>
                               <w:t>Grid.RowDefinitions</w:t>
                             </w:r>
+                            <w:proofErr w:type="spellEnd"/>
                             <w:r>
                               <w:rPr>
                                 <w:rFonts w:ascii="Consolas" w:hAnsi="Consolas" w:cs="Consolas"/>
@@ -1000,6 +1079,7 @@
                               </w:rPr>
                               <w:t>&lt;</w:t>
                             </w:r>
+                            <w:proofErr w:type="spellStart"/>
                             <w:r>
                               <w:rPr>
                                 <w:rFonts w:ascii="Consolas" w:hAnsi="Consolas" w:cs="Consolas"/>
@@ -1011,6 +1091,7 @@
                               </w:rPr>
                               <w:t>RowDefinition</w:t>
                             </w:r>
+                            <w:proofErr w:type="spellEnd"/>
                             <w:r>
                               <w:rPr>
                                 <w:rFonts w:ascii="Consolas" w:hAnsi="Consolas" w:cs="Consolas"/>
@@ -1093,6 +1174,7 @@
                               </w:rPr>
                               <w:t>&lt;</w:t>
                             </w:r>
+                            <w:proofErr w:type="spellStart"/>
                             <w:r>
                               <w:rPr>
                                 <w:rFonts w:ascii="Consolas" w:hAnsi="Consolas" w:cs="Consolas"/>
@@ -1104,6 +1186,7 @@
                               </w:rPr>
                               <w:t>RowDefinition</w:t>
                             </w:r>
+                            <w:proofErr w:type="spellEnd"/>
                             <w:r>
                               <w:rPr>
                                 <w:rFonts w:ascii="Consolas" w:hAnsi="Consolas" w:cs="Consolas"/>
@@ -1186,6 +1269,7 @@
                               </w:rPr>
                               <w:t>&lt;/</w:t>
                             </w:r>
+                            <w:proofErr w:type="spellStart"/>
                             <w:r>
                               <w:rPr>
                                 <w:rFonts w:ascii="Consolas" w:hAnsi="Consolas" w:cs="Consolas"/>
@@ -1197,6 +1281,7 @@
                               </w:rPr>
                               <w:t>Grid.RowDefinitions</w:t>
                             </w:r>
+                            <w:proofErr w:type="spellEnd"/>
                             <w:r>
                               <w:rPr>
                                 <w:rFonts w:ascii="Consolas" w:hAnsi="Consolas" w:cs="Consolas"/>
@@ -1246,6 +1331,7 @@
                               </w:rPr>
                               <w:t>&lt;</w:t>
                             </w:r>
+                            <w:proofErr w:type="spellStart"/>
                             <w:r>
                               <w:rPr>
                                 <w:rFonts w:ascii="Consolas" w:hAnsi="Consolas" w:cs="Consolas"/>
@@ -1257,6 +1343,7 @@
                               </w:rPr>
                               <w:t>Grid.ColumnDefinitions</w:t>
                             </w:r>
+                            <w:proofErr w:type="spellEnd"/>
                             <w:r>
                               <w:rPr>
                                 <w:rFonts w:ascii="Consolas" w:hAnsi="Consolas" w:cs="Consolas"/>
@@ -1306,6 +1393,7 @@
                               </w:rPr>
                               <w:t>&lt;</w:t>
                             </w:r>
+                            <w:proofErr w:type="spellStart"/>
                             <w:r>
                               <w:rPr>
                                 <w:rFonts w:ascii="Consolas" w:hAnsi="Consolas" w:cs="Consolas"/>
@@ -1317,6 +1405,7 @@
                               </w:rPr>
                               <w:t>ColumnDefinition</w:t>
                             </w:r>
+                            <w:proofErr w:type="spellEnd"/>
                             <w:r>
                               <w:rPr>
                                 <w:rFonts w:ascii="Consolas" w:hAnsi="Consolas" w:cs="Consolas"/>
@@ -1399,6 +1488,7 @@
                               </w:rPr>
                               <w:t>&lt;</w:t>
                             </w:r>
+                            <w:proofErr w:type="spellStart"/>
                             <w:r>
                               <w:rPr>
                                 <w:rFonts w:ascii="Consolas" w:hAnsi="Consolas" w:cs="Consolas"/>
@@ -1410,6 +1500,7 @@
                               </w:rPr>
                               <w:t>ColumnDefinition</w:t>
                             </w:r>
+                            <w:proofErr w:type="spellEnd"/>
                             <w:r>
                               <w:rPr>
                                 <w:rFonts w:ascii="Consolas" w:hAnsi="Consolas" w:cs="Consolas"/>
@@ -1478,6 +1569,7 @@
                               </w:rPr>
                               <w:t>&lt;/</w:t>
                             </w:r>
+                            <w:proofErr w:type="spellStart"/>
                             <w:r>
                               <w:rPr>
                                 <w:rFonts w:ascii="Consolas" w:hAnsi="Consolas" w:cs="Consolas"/>
@@ -1489,6 +1581,7 @@
                               </w:rPr>
                               <w:t>Grid.ColumnDefinitions</w:t>
                             </w:r>
+                            <w:proofErr w:type="spellEnd"/>
                             <w:r>
                               <w:rPr>
                                 <w:rFonts w:ascii="Consolas" w:hAnsi="Consolas" w:cs="Consolas"/>
@@ -2156,11 +2249,21 @@
       <w:r>
         <w:t xml:space="preserve">Add a </w:t>
       </w:r>
-      <w:r>
-        <w:t xml:space="preserve">StackPanel, Label, and </w:t>
-      </w:r>
-      <w:r>
-        <w:t>ListView.</w:t>
+      <w:proofErr w:type="spellStart"/>
+      <w:r>
+        <w:t>StackPanel</w:t>
+      </w:r>
+      <w:proofErr w:type="spellEnd"/>
+      <w:r>
+        <w:t xml:space="preserve">, Label, and </w:t>
+      </w:r>
+      <w:proofErr w:type="spellStart"/>
+      <w:r>
+        <w:t>ListView</w:t>
+      </w:r>
+      <w:proofErr w:type="spellEnd"/>
+      <w:r>
+        <w:t>.</w:t>
       </w:r>
       <w:r>
         <w:t xml:space="preserve"> Don’t worry about the Content tag – we’ll cover binding in </w:t>
@@ -2241,6 +2344,7 @@
                               </w:rPr>
                               <w:t>&lt;</w:t>
                             </w:r>
+                            <w:proofErr w:type="spellStart"/>
                             <w:r>
                               <w:rPr>
                                 <w:rFonts w:ascii="Consolas" w:hAnsi="Consolas" w:cs="Consolas"/>
@@ -2252,6 +2356,7 @@
                               </w:rPr>
                               <w:t>StackPanel</w:t>
                             </w:r>
+                            <w:proofErr w:type="spellEnd"/>
                             <w:r>
                               <w:rPr>
                                 <w:rFonts w:ascii="Consolas" w:hAnsi="Consolas" w:cs="Consolas"/>
@@ -2261,8 +2366,21 @@
                                 <w:szCs w:val="19"/>
                                 <w:highlight w:val="black"/>
                               </w:rPr>
-                              <w:t xml:space="preserve"> Grid.Row</w:t>
-                            </w:r>
+                              <w:t xml:space="preserve"> </w:t>
+                            </w:r>
+                            <w:proofErr w:type="spellStart"/>
+                            <w:r>
+                              <w:rPr>
+                                <w:rFonts w:ascii="Consolas" w:hAnsi="Consolas" w:cs="Consolas"/>
+                                <w:color w:val="92CAF4"/>
+                                <w:kern w:val="0"/>
+                                <w:sz w:val="19"/>
+                                <w:szCs w:val="19"/>
+                                <w:highlight w:val="black"/>
+                              </w:rPr>
+                              <w:t>Grid.Row</w:t>
+                            </w:r>
+                            <w:proofErr w:type="spellEnd"/>
                             <w:r>
                               <w:rPr>
                                 <w:rFonts w:ascii="Consolas" w:hAnsi="Consolas" w:cs="Consolas"/>
@@ -2294,8 +2412,21 @@
                                 <w:szCs w:val="19"/>
                                 <w:highlight w:val="black"/>
                               </w:rPr>
-                              <w:t xml:space="preserve"> Grid.Column</w:t>
-                            </w:r>
+                              <w:t xml:space="preserve"> </w:t>
+                            </w:r>
+                            <w:proofErr w:type="spellStart"/>
+                            <w:r>
+                              <w:rPr>
+                                <w:rFonts w:ascii="Consolas" w:hAnsi="Consolas" w:cs="Consolas"/>
+                                <w:color w:val="92CAF4"/>
+                                <w:kern w:val="0"/>
+                                <w:sz w:val="19"/>
+                                <w:szCs w:val="19"/>
+                                <w:highlight w:val="black"/>
+                              </w:rPr>
+                              <w:t>Grid.Column</w:t>
+                            </w:r>
+                            <w:proofErr w:type="spellEnd"/>
                             <w:r>
                               <w:rPr>
                                 <w:rFonts w:ascii="Consolas" w:hAnsi="Consolas" w:cs="Consolas"/>
@@ -2327,8 +2458,21 @@
                                 <w:szCs w:val="19"/>
                                 <w:highlight w:val="black"/>
                               </w:rPr>
-                              <w:t xml:space="preserve"> HorizontalAlignment</w:t>
-                            </w:r>
+                              <w:t xml:space="preserve"> </w:t>
+                            </w:r>
+                            <w:proofErr w:type="spellStart"/>
+                            <w:r>
+                              <w:rPr>
+                                <w:rFonts w:ascii="Consolas" w:hAnsi="Consolas" w:cs="Consolas"/>
+                                <w:color w:val="92CAF4"/>
+                                <w:kern w:val="0"/>
+                                <w:sz w:val="19"/>
+                                <w:szCs w:val="19"/>
+                                <w:highlight w:val="black"/>
+                              </w:rPr>
+                              <w:t>HorizontalAlignment</w:t>
+                            </w:r>
+                            <w:proofErr w:type="spellEnd"/>
                             <w:r>
                               <w:rPr>
                                 <w:rFonts w:ascii="Consolas" w:hAnsi="Consolas" w:cs="Consolas"/>
@@ -2360,8 +2504,21 @@
                                 <w:szCs w:val="19"/>
                                 <w:highlight w:val="black"/>
                               </w:rPr>
-                              <w:t xml:space="preserve"> VerticalAlignment</w:t>
-                            </w:r>
+                              <w:t xml:space="preserve"> </w:t>
+                            </w:r>
+                            <w:proofErr w:type="spellStart"/>
+                            <w:r>
+                              <w:rPr>
+                                <w:rFonts w:ascii="Consolas" w:hAnsi="Consolas" w:cs="Consolas"/>
+                                <w:color w:val="92CAF4"/>
+                                <w:kern w:val="0"/>
+                                <w:sz w:val="19"/>
+                                <w:szCs w:val="19"/>
+                                <w:highlight w:val="black"/>
+                              </w:rPr>
+                              <w:t>VerticalAlignment</w:t>
+                            </w:r>
+                            <w:proofErr w:type="spellEnd"/>
                             <w:r>
                               <w:rPr>
                                 <w:rFonts w:ascii="Consolas" w:hAnsi="Consolas" w:cs="Consolas"/>
@@ -2453,8 +2610,21 @@
                                 <w:szCs w:val="19"/>
                                 <w:highlight w:val="black"/>
                               </w:rPr>
-                              <w:t xml:space="preserve"> HorizontalAlignment</w:t>
-                            </w:r>
+                              <w:t xml:space="preserve"> </w:t>
+                            </w:r>
+                            <w:proofErr w:type="spellStart"/>
+                            <w:r>
+                              <w:rPr>
+                                <w:rFonts w:ascii="Consolas" w:hAnsi="Consolas" w:cs="Consolas"/>
+                                <w:color w:val="92CAF4"/>
+                                <w:kern w:val="0"/>
+                                <w:sz w:val="19"/>
+                                <w:szCs w:val="19"/>
+                                <w:highlight w:val="black"/>
+                              </w:rPr>
+                              <w:t>HorizontalAlignment</w:t>
+                            </w:r>
+                            <w:proofErr w:type="spellEnd"/>
                             <w:r>
                               <w:rPr>
                                 <w:rFonts w:ascii="Consolas" w:hAnsi="Consolas" w:cs="Consolas"/>
@@ -2532,6 +2702,7 @@
                               </w:rPr>
                               <w:t>={</w:t>
                             </w:r>
+                            <w:proofErr w:type="spellStart"/>
                             <w:r>
                               <w:rPr>
                                 <w:rFonts w:ascii="Consolas" w:hAnsi="Consolas" w:cs="Consolas"/>
@@ -2543,6 +2714,7 @@
                               </w:rPr>
                               <w:t>x</w:t>
                             </w:r>
+                            <w:proofErr w:type="gramStart"/>
                             <w:r>
                               <w:rPr>
                                 <w:rFonts w:ascii="Consolas" w:hAnsi="Consolas" w:cs="Consolas"/>
@@ -2565,6 +2737,8 @@
                               </w:rPr>
                               <w:t>Static</w:t>
                             </w:r>
+                            <w:proofErr w:type="spellEnd"/>
+                            <w:proofErr w:type="gramEnd"/>
                             <w:r>
                               <w:rPr>
                                 <w:rFonts w:ascii="Consolas" w:hAnsi="Consolas" w:cs="Consolas"/>
@@ -2574,7 +2748,19 @@
                                 <w:szCs w:val="19"/>
                                 <w:highlight w:val="black"/>
                               </w:rPr>
-                              <w:t xml:space="preserve"> System</w:t>
+                              <w:t xml:space="preserve"> </w:t>
+                            </w:r>
+                            <w:proofErr w:type="spellStart"/>
+                            <w:r>
+                              <w:rPr>
+                                <w:rFonts w:ascii="Consolas" w:hAnsi="Consolas" w:cs="Consolas"/>
+                                <w:color w:val="D7BA7D"/>
+                                <w:kern w:val="0"/>
+                                <w:sz w:val="19"/>
+                                <w:szCs w:val="19"/>
+                                <w:highlight w:val="black"/>
+                              </w:rPr>
+                              <w:t>System</w:t>
                             </w:r>
                             <w:r>
                               <w:rPr>
@@ -2620,6 +2806,7 @@
                               </w:rPr>
                               <w:t>Today</w:t>
                             </w:r>
+                            <w:proofErr w:type="spellEnd"/>
                             <w:r>
                               <w:rPr>
                                 <w:rFonts w:ascii="Consolas" w:hAnsi="Consolas" w:cs="Consolas"/>
@@ -2640,8 +2827,21 @@
                                 <w:szCs w:val="19"/>
                                 <w:highlight w:val="black"/>
                               </w:rPr>
-                              <w:t xml:space="preserve"> StringFormat</w:t>
-                            </w:r>
+                              <w:t xml:space="preserve"> </w:t>
+                            </w:r>
+                            <w:proofErr w:type="spellStart"/>
+                            <w:r>
+                              <w:rPr>
+                                <w:rFonts w:ascii="Consolas" w:hAnsi="Consolas" w:cs="Consolas"/>
+                                <w:color w:val="D7BA7D"/>
+                                <w:kern w:val="0"/>
+                                <w:sz w:val="19"/>
+                                <w:szCs w:val="19"/>
+                                <w:highlight w:val="black"/>
+                              </w:rPr>
+                              <w:t>StringFormat</w:t>
+                            </w:r>
+                            <w:proofErr w:type="spellEnd"/>
                             <w:r>
                               <w:rPr>
                                 <w:rFonts w:ascii="Consolas" w:hAnsi="Consolas" w:cs="Consolas"/>
@@ -2717,8 +2917,21 @@
                                 <w:szCs w:val="19"/>
                                 <w:highlight w:val="black"/>
                               </w:rPr>
-                              <w:t xml:space="preserve"> yyyy</w:t>
-                            </w:r>
+                              <w:t xml:space="preserve"> </w:t>
+                            </w:r>
+                            <w:proofErr w:type="spellStart"/>
+                            <w:r>
+                              <w:rPr>
+                                <w:rFonts w:ascii="Consolas" w:hAnsi="Consolas" w:cs="Consolas"/>
+                                <w:color w:val="D7BA7D"/>
+                                <w:kern w:val="0"/>
+                                <w:sz w:val="19"/>
+                                <w:szCs w:val="19"/>
+                                <w:highlight w:val="black"/>
+                              </w:rPr>
+                              <w:t>yyyy</w:t>
+                            </w:r>
+                            <w:proofErr w:type="spellEnd"/>
                             <w:r>
                               <w:rPr>
                                 <w:rFonts w:ascii="Consolas" w:hAnsi="Consolas" w:cs="Consolas"/>
@@ -2790,6 +3003,7 @@
                               </w:rPr>
                               <w:t>&lt;</w:t>
                             </w:r>
+                            <w:proofErr w:type="spellStart"/>
                             <w:r>
                               <w:rPr>
                                 <w:rFonts w:ascii="Consolas" w:hAnsi="Consolas" w:cs="Consolas"/>
@@ -2801,6 +3015,7 @@
                               </w:rPr>
                               <w:t>ListView</w:t>
                             </w:r>
+                            <w:proofErr w:type="spellEnd"/>
                             <w:r>
                               <w:rPr>
                                 <w:rFonts w:ascii="Consolas" w:hAnsi="Consolas" w:cs="Consolas"/>
@@ -2836,6 +3051,7 @@
                               </w:rPr>
                               <w:t>&lt;/</w:t>
                             </w:r>
+                            <w:proofErr w:type="spellStart"/>
                             <w:r>
                               <w:rPr>
                                 <w:rFonts w:ascii="Consolas" w:hAnsi="Consolas" w:cs="Consolas"/>
@@ -2847,6 +3063,7 @@
                               </w:rPr>
                               <w:t>StackPanel</w:t>
                             </w:r>
+                            <w:proofErr w:type="spellEnd"/>
                             <w:r>
                               <w:rPr>
                                 <w:rFonts w:ascii="Consolas" w:hAnsi="Consolas" w:cs="Consolas"/>
@@ -3627,8 +3844,21 @@
                                 <w:szCs w:val="19"/>
                                 <w:highlight w:val="black"/>
                               </w:rPr>
-                              <w:t xml:space="preserve"> Grid.Row</w:t>
-                            </w:r>
+                              <w:t xml:space="preserve"> </w:t>
+                            </w:r>
+                            <w:proofErr w:type="spellStart"/>
+                            <w:r>
+                              <w:rPr>
+                                <w:rFonts w:ascii="Consolas" w:hAnsi="Consolas" w:cs="Consolas"/>
+                                <w:color w:val="92CAF4"/>
+                                <w:kern w:val="0"/>
+                                <w:sz w:val="19"/>
+                                <w:szCs w:val="19"/>
+                                <w:highlight w:val="black"/>
+                              </w:rPr>
+                              <w:t>Grid.Row</w:t>
+                            </w:r>
+                            <w:proofErr w:type="spellEnd"/>
                             <w:r>
                               <w:rPr>
                                 <w:rFonts w:ascii="Consolas" w:hAnsi="Consolas" w:cs="Consolas"/>
@@ -3660,8 +3890,21 @@
                                 <w:szCs w:val="19"/>
                                 <w:highlight w:val="black"/>
                               </w:rPr>
-                              <w:t xml:space="preserve"> Grid.Column</w:t>
-                            </w:r>
+                              <w:t xml:space="preserve"> </w:t>
+                            </w:r>
+                            <w:proofErr w:type="spellStart"/>
+                            <w:r>
+                              <w:rPr>
+                                <w:rFonts w:ascii="Consolas" w:hAnsi="Consolas" w:cs="Consolas"/>
+                                <w:color w:val="92CAF4"/>
+                                <w:kern w:val="0"/>
+                                <w:sz w:val="19"/>
+                                <w:szCs w:val="19"/>
+                                <w:highlight w:val="black"/>
+                              </w:rPr>
+                              <w:t>Grid.Column</w:t>
+                            </w:r>
+                            <w:proofErr w:type="spellEnd"/>
                             <w:r>
                               <w:rPr>
                                 <w:rFonts w:ascii="Consolas" w:hAnsi="Consolas" w:cs="Consolas"/>
@@ -3693,8 +3936,21 @@
                                 <w:szCs w:val="19"/>
                                 <w:highlight w:val="black"/>
                               </w:rPr>
-                              <w:t xml:space="preserve"> HorizontalAlignment</w:t>
-                            </w:r>
+                              <w:t xml:space="preserve"> </w:t>
+                            </w:r>
+                            <w:proofErr w:type="spellStart"/>
+                            <w:r>
+                              <w:rPr>
+                                <w:rFonts w:ascii="Consolas" w:hAnsi="Consolas" w:cs="Consolas"/>
+                                <w:color w:val="92CAF4"/>
+                                <w:kern w:val="0"/>
+                                <w:sz w:val="19"/>
+                                <w:szCs w:val="19"/>
+                                <w:highlight w:val="black"/>
+                              </w:rPr>
+                              <w:t>HorizontalAlignment</w:t>
+                            </w:r>
+                            <w:proofErr w:type="spellEnd"/>
                             <w:r>
                               <w:rPr>
                                 <w:rFonts w:ascii="Consolas" w:hAnsi="Consolas" w:cs="Consolas"/>
@@ -3726,8 +3982,21 @@
                                 <w:szCs w:val="19"/>
                                 <w:highlight w:val="black"/>
                               </w:rPr>
-                              <w:t xml:space="preserve"> VerticalAlignment</w:t>
-                            </w:r>
+                              <w:t xml:space="preserve"> </w:t>
+                            </w:r>
+                            <w:proofErr w:type="spellStart"/>
+                            <w:r>
+                              <w:rPr>
+                                <w:rFonts w:ascii="Consolas" w:hAnsi="Consolas" w:cs="Consolas"/>
+                                <w:color w:val="92CAF4"/>
+                                <w:kern w:val="0"/>
+                                <w:sz w:val="19"/>
+                                <w:szCs w:val="19"/>
+                                <w:highlight w:val="black"/>
+                              </w:rPr>
+                              <w:t>VerticalAlignment</w:t>
+                            </w:r>
+                            <w:proofErr w:type="spellEnd"/>
                             <w:r>
                               <w:rPr>
                                 <w:rFonts w:ascii="Consolas" w:hAnsi="Consolas" w:cs="Consolas"/>
@@ -4059,8 +4328,21 @@
                                 <w:szCs w:val="19"/>
                                 <w:highlight w:val="black"/>
                               </w:rPr>
-                              <w:t xml:space="preserve"> Grid.Row</w:t>
-                            </w:r>
+                              <w:t xml:space="preserve"> </w:t>
+                            </w:r>
+                            <w:proofErr w:type="spellStart"/>
+                            <w:r>
+                              <w:rPr>
+                                <w:rFonts w:ascii="Consolas" w:hAnsi="Consolas" w:cs="Consolas"/>
+                                <w:color w:val="92CAF4"/>
+                                <w:kern w:val="0"/>
+                                <w:sz w:val="19"/>
+                                <w:szCs w:val="19"/>
+                                <w:highlight w:val="black"/>
+                              </w:rPr>
+                              <w:t>Grid.Row</w:t>
+                            </w:r>
+                            <w:proofErr w:type="spellEnd"/>
                             <w:r>
                               <w:rPr>
                                 <w:rFonts w:ascii="Consolas" w:hAnsi="Consolas" w:cs="Consolas"/>
@@ -4092,8 +4374,21 @@
                                 <w:szCs w:val="19"/>
                                 <w:highlight w:val="black"/>
                               </w:rPr>
-                              <w:t xml:space="preserve"> Grid.ColumnSpan</w:t>
-                            </w:r>
+                              <w:t xml:space="preserve"> </w:t>
+                            </w:r>
+                            <w:proofErr w:type="spellStart"/>
+                            <w:r>
+                              <w:rPr>
+                                <w:rFonts w:ascii="Consolas" w:hAnsi="Consolas" w:cs="Consolas"/>
+                                <w:color w:val="92CAF4"/>
+                                <w:kern w:val="0"/>
+                                <w:sz w:val="19"/>
+                                <w:szCs w:val="19"/>
+                                <w:highlight w:val="black"/>
+                              </w:rPr>
+                              <w:t>Grid.ColumnSpan</w:t>
+                            </w:r>
+                            <w:proofErr w:type="spellEnd"/>
                             <w:r>
                               <w:rPr>
                                 <w:rFonts w:ascii="Consolas" w:hAnsi="Consolas" w:cs="Consolas"/>
@@ -4456,7 +4751,21 @@
         <w:rPr>
           <w:rStyle w:val="BookTitle"/>
         </w:rPr>
-        <w:t xml:space="preserve"> in RowDefinitions? Are either (or both) preferable to absolute layouts? Can you mix absolute</w:t>
+        <w:t xml:space="preserve"> in </w:t>
+      </w:r>
+      <w:proofErr w:type="spellStart"/>
+      <w:r>
+        <w:rPr>
+          <w:rStyle w:val="BookTitle"/>
+        </w:rPr>
+        <w:t>RowDefinitions</w:t>
+      </w:r>
+      <w:proofErr w:type="spellEnd"/>
+      <w:r>
+        <w:rPr>
+          <w:rStyle w:val="BookTitle"/>
+        </w:rPr>
+        <w:t>? Are either (or both) preferable to absolute layouts? Can you mix absolute</w:t>
       </w:r>
       <w:r>
         <w:rPr>
@@ -4509,7 +4818,23 @@
       </w:r>
       <w:r>
         <w:lastRenderedPageBreak/>
-        <w:t>the sample shows and search results. The grader will be looking for your use of concepts from earlier in the lab (e.g. Row and ColumnDefinitions and StackPanels), not for pixel-perfect accuracy.</w:t>
+        <w:t xml:space="preserve">the sample shows and search results. The grader will be looking for your use of concepts from earlier in the lab (e.g. Row and </w:t>
+      </w:r>
+      <w:proofErr w:type="spellStart"/>
+      <w:r>
+        <w:t>ColumnDefinitions</w:t>
+      </w:r>
+      <w:proofErr w:type="spellEnd"/>
+      <w:r>
+        <w:t xml:space="preserve"> and </w:t>
+      </w:r>
+      <w:proofErr w:type="spellStart"/>
+      <w:r>
+        <w:t>StackPanels</w:t>
+      </w:r>
+      <w:proofErr w:type="spellEnd"/>
+      <w:r>
+        <w:t>), not for pixel-perfect accuracy.</w:t>
       </w:r>
     </w:p>
     <w:p>
@@ -4609,7 +4934,23 @@
         </w:numPr>
       </w:pPr>
       <w:r>
-        <w:t>To create a new window, right-click on the MyTVCompanion project and select Add &gt; Window. Call your new Window SettingsWindow.xaml.</w:t>
+        <w:t xml:space="preserve">To create a new window, right-click on the </w:t>
+      </w:r>
+      <w:proofErr w:type="spellStart"/>
+      <w:r>
+        <w:t>MyTVCompanion</w:t>
+      </w:r>
+      <w:proofErr w:type="spellEnd"/>
+      <w:r>
+        <w:t xml:space="preserve"> project and select Add &gt; Window. Call your new Window </w:t>
+      </w:r>
+      <w:proofErr w:type="spellStart"/>
+      <w:r>
+        <w:t>SettingsWindow.xaml</w:t>
+      </w:r>
+      <w:proofErr w:type="spellEnd"/>
+      <w:r>
+        <w:t>.</w:t>
       </w:r>
     </w:p>
     <w:p>
@@ -4770,6 +5111,7 @@
                               </w:rPr>
                               <w:t xml:space="preserve">        </w:t>
                             </w:r>
+                            <w:proofErr w:type="gramStart"/>
                             <w:r>
                               <w:rPr>
                                 <w:rFonts w:ascii="Consolas" w:hAnsi="Consolas" w:cs="Consolas"/>
@@ -4781,6 +5123,7 @@
                               </w:rPr>
                               <w:t>private</w:t>
                             </w:r>
+                            <w:proofErr w:type="gramEnd"/>
                             <w:r>
                               <w:rPr>
                                 <w:rFonts w:ascii="Consolas" w:hAnsi="Consolas" w:cs="Consolas"/>
@@ -4880,6 +5223,7 @@
                               </w:rPr>
                               <w:t xml:space="preserve">, </w:t>
                             </w:r>
+                            <w:proofErr w:type="spellStart"/>
                             <w:r>
                               <w:rPr>
                                 <w:rFonts w:ascii="Consolas" w:hAnsi="Consolas" w:cs="Consolas"/>
@@ -4891,6 +5235,7 @@
                               </w:rPr>
                               <w:t>RoutedEventArgs</w:t>
                             </w:r>
+                            <w:proofErr w:type="spellEnd"/>
                             <w:r>
                               <w:rPr>
                                 <w:rFonts w:ascii="Consolas" w:hAnsi="Consolas" w:cs="Consolas"/>
@@ -4978,6 +5323,7 @@
                               </w:rPr>
                               <w:t xml:space="preserve">            </w:t>
                             </w:r>
+                            <w:proofErr w:type="gramStart"/>
                             <w:r>
                               <w:rPr>
                                 <w:rFonts w:ascii="Consolas" w:hAnsi="Consolas" w:cs="Consolas"/>
@@ -4989,6 +5335,7 @@
                               </w:rPr>
                               <w:t>new</w:t>
                             </w:r>
+                            <w:proofErr w:type="gramEnd"/>
                             <w:r>
                               <w:rPr>
                                 <w:rFonts w:ascii="Consolas" w:hAnsi="Consolas" w:cs="Consolas"/>
@@ -5000,6 +5347,7 @@
                               </w:rPr>
                               <w:t xml:space="preserve"> </w:t>
                             </w:r>
+                            <w:proofErr w:type="spellStart"/>
                             <w:r>
                               <w:rPr>
                                 <w:rFonts w:ascii="Consolas" w:hAnsi="Consolas" w:cs="Consolas"/>
@@ -5011,6 +5359,7 @@
                               </w:rPr>
                               <w:t>SettingsWindow</w:t>
                             </w:r>
+                            <w:proofErr w:type="spellEnd"/>
                             <w:r>
                               <w:rPr>
                                 <w:rFonts w:ascii="Consolas" w:hAnsi="Consolas" w:cs="Consolas"/>
@@ -5450,7 +5799,31 @@
         </w:numPr>
       </w:pPr>
       <w:r>
-        <w:t>You can have a Grid within a Grid, a StackPanel within a StackPanel, a Grid within a StackPanel, etc. Pick the container that best matches what you’re trying to lay out and then position it appropriately in the parent container.</w:t>
+        <w:t xml:space="preserve">You can have a Grid within a Grid, a </w:t>
+      </w:r>
+      <w:proofErr w:type="spellStart"/>
+      <w:r>
+        <w:t>StackPanel</w:t>
+      </w:r>
+      <w:proofErr w:type="spellEnd"/>
+      <w:r>
+        <w:t xml:space="preserve"> within a </w:t>
+      </w:r>
+      <w:proofErr w:type="spellStart"/>
+      <w:r>
+        <w:t>StackPanel</w:t>
+      </w:r>
+      <w:proofErr w:type="spellEnd"/>
+      <w:r>
+        <w:t xml:space="preserve">, a Grid within a </w:t>
+      </w:r>
+      <w:proofErr w:type="spellStart"/>
+      <w:r>
+        <w:t>StackPanel</w:t>
+      </w:r>
+      <w:proofErr w:type="spellEnd"/>
+      <w:r>
+        <w:t>, etc. Pick the container that best matches what you’re trying to lay out and then position it appropriately in the parent container.</w:t>
       </w:r>
     </w:p>
     <w:p>
@@ -5548,6 +5921,7 @@
                               </w:rPr>
                               <w:t>&lt;</w:t>
                             </w:r>
+                            <w:proofErr w:type="spellStart"/>
                             <w:r>
                               <w:rPr>
                                 <w:rFonts w:ascii="Consolas" w:hAnsi="Consolas" w:cs="Consolas"/>
@@ -5559,6 +5933,7 @@
                               </w:rPr>
                               <w:t>ListView</w:t>
                             </w:r>
+                            <w:proofErr w:type="spellEnd"/>
                             <w:r>
                               <w:rPr>
                                 <w:rFonts w:ascii="Consolas" w:hAnsi="Consolas" w:cs="Consolas"/>
@@ -5608,6 +5983,7 @@
                               </w:rPr>
                               <w:t>&lt;</w:t>
                             </w:r>
+                            <w:proofErr w:type="spellStart"/>
                             <w:r>
                               <w:rPr>
                                 <w:rFonts w:ascii="Consolas" w:hAnsi="Consolas" w:cs="Consolas"/>
@@ -5619,6 +5995,7 @@
                               </w:rPr>
                               <w:t>ListView.Items</w:t>
                             </w:r>
+                            <w:proofErr w:type="spellEnd"/>
                             <w:r>
                               <w:rPr>
                                 <w:rFonts w:ascii="Consolas" w:hAnsi="Consolas" w:cs="Consolas"/>
@@ -5668,6 +6045,7 @@
                               </w:rPr>
                               <w:t>&lt;</w:t>
                             </w:r>
+                            <w:proofErr w:type="spellStart"/>
                             <w:r>
                               <w:rPr>
                                 <w:rFonts w:ascii="Consolas" w:hAnsi="Consolas" w:cs="Consolas"/>
@@ -5679,6 +6057,7 @@
                               </w:rPr>
                               <w:t>ListViewItem</w:t>
                             </w:r>
+                            <w:proofErr w:type="spellEnd"/>
                             <w:r>
                               <w:rPr>
                                 <w:rFonts w:ascii="Consolas" w:hAnsi="Consolas" w:cs="Consolas"/>
@@ -5761,6 +6140,7 @@
                               </w:rPr>
                               <w:t>&lt;/</w:t>
                             </w:r>
+                            <w:proofErr w:type="spellStart"/>
                             <w:r>
                               <w:rPr>
                                 <w:rFonts w:ascii="Consolas" w:hAnsi="Consolas" w:cs="Consolas"/>
@@ -5772,6 +6152,7 @@
                               </w:rPr>
                               <w:t>ListView.Items</w:t>
                             </w:r>
+                            <w:proofErr w:type="spellEnd"/>
                             <w:r>
                               <w:rPr>
                                 <w:rFonts w:ascii="Consolas" w:hAnsi="Consolas" w:cs="Consolas"/>
@@ -5807,6 +6188,7 @@
                               </w:rPr>
                               <w:t>&lt;/</w:t>
                             </w:r>
+                            <w:proofErr w:type="spellStart"/>
                             <w:r>
                               <w:rPr>
                                 <w:rFonts w:ascii="Consolas" w:hAnsi="Consolas" w:cs="Consolas"/>
@@ -5818,6 +6200,7 @@
                               </w:rPr>
                               <w:t>ListView</w:t>
                             </w:r>
+                            <w:proofErr w:type="spellEnd"/>
                             <w:r>
                               <w:rPr>
                                 <w:rFonts w:ascii="Consolas" w:hAnsi="Consolas" w:cs="Consolas"/>
@@ -6180,7 +6563,15 @@
         </mc:AlternateContent>
       </w:r>
       <w:r>
-        <w:t>If you want to see some data in a ListView, you can fake that data like this:</w:t>
+        <w:t xml:space="preserve">If you want to see some data in a </w:t>
+      </w:r>
+      <w:proofErr w:type="spellStart"/>
+      <w:r>
+        <w:t>ListView</w:t>
+      </w:r>
+      <w:proofErr w:type="spellEnd"/>
+      <w:r>
+        <w:t>, you can fake that data like this:</w:t>
       </w:r>
     </w:p>
     <w:p>
@@ -6213,7 +6604,13 @@
         <w:rPr>
           <w:rStyle w:val="BookTitle"/>
         </w:rPr>
-        <w:t>. If you are using an application that doesn’t retain Visual Studio’s text formatting on copy/paste, please take a screenshot of your code so that it remains properly formatted and colored. (12 points; 6 for all required controls, 6 for reasonable, resize-friendly layout)</w:t>
+        <w:t>. If you are using a word processor</w:t>
+      </w:r>
+      <w:r>
+        <w:rPr>
+          <w:rStyle w:val="BookTitle"/>
+        </w:rPr>
+        <w:t xml:space="preserve"> that doesn’t retain Visual Studio’s text formatting on copy/paste, please take a screenshot of your code so that it remains properly formatted and colored. (12 points; 6 for all required controls, 6 for reasonable, resize-friendly layout)</w:t>
       </w:r>
     </w:p>
     <w:p>
@@ -6235,7 +6632,12 @@
         <w:t>3</w:t>
       </w:r>
       <w:r>
-        <w:t xml:space="preserve"> questions in this lab as a .docx or .pdf to the appropriate Moodle submission form. </w:t>
+        <w:t xml:space="preserve"> questions in this lab as a </w:t>
+      </w:r>
+      <w:bookmarkStart w:id="0" w:name="_GoBack"/>
+      <w:bookmarkEnd w:id="0"/>
+      <w:r>
+        <w:t xml:space="preserve">.pdf to the appropriate Moodle submission form. </w:t>
       </w:r>
     </w:p>
     <w:p/>

</xml_diff>